<commit_message>
add update user endpoint
</commit_message>
<xml_diff>
--- a/Documentation.docx
+++ b/Documentation.docx
@@ -8,12 +8,48 @@
       </w:r>
       <w:r>
         <w:br/>
-        <w:t xml:space="preserve">1 - </w:t>
-      </w:r>
-      <w:r>
-        <w:t xml:space="preserve"> Sign up : Hash password using bcryptjs</w:t>
+        <w:t xml:space="preserve">1 </w:t>
+      </w:r>
+      <w:proofErr w:type="gramStart"/>
+      <w:r>
+        <w:t xml:space="preserve">- </w:t>
+      </w:r>
+      <w:r>
+        <w:t xml:space="preserve"> Sign</w:t>
+      </w:r>
+      <w:proofErr w:type="gramEnd"/>
+      <w:r>
+        <w:t xml:space="preserve"> up : Hash password using </w:t>
+      </w:r>
+      <w:proofErr w:type="spellStart"/>
+      <w:r>
+        <w:t>bcryptjs</w:t>
+      </w:r>
+      <w:proofErr w:type="spellEnd"/>
+      <w:r>
+        <w:br/>
+        <w:t>2 – Sign up and sign in with google</w:t>
       </w:r>
     </w:p>
+    <w:p>
+      <w:r>
+        <w:t xml:space="preserve">3 – configure </w:t>
+      </w:r>
+      <w:proofErr w:type="spellStart"/>
+      <w:r>
+        <w:t>firbase</w:t>
+      </w:r>
+      <w:proofErr w:type="spellEnd"/>
+      <w:r>
+        <w:t xml:space="preserve"> storage </w:t>
+      </w:r>
+    </w:p>
+    <w:p>
+      <w:r>
+        <w:t>4 – change profile image</w:t>
+      </w:r>
+    </w:p>
+    <w:p/>
     <w:sectPr>
       <w:pgSz w:w="12240" w:h="15840"/>
       <w:pgMar w:top="1440" w:right="1440" w:bottom="1440" w:left="1440" w:header="720" w:footer="720" w:gutter="0"/>

</xml_diff>